<commit_message>
Adicionando parte da dashboard em ensaio_apresentação
</commit_message>
<xml_diff>
--- a/apresentação/Ensaio_Apresentação/APRESENTAÇÃO S2.docx
+++ b/apresentação/Ensaio_Apresentação/APRESENTAÇÃO S2.docx
@@ -79,7 +79,7 @@
           <w:r>
             <w:fldChar w:fldCharType="separate"/>
           </w:r>
-          <w:hyperlink w:anchor="_Toc180347609" w:history="1">
+          <w:hyperlink w:anchor="_Toc180427472" w:history="1">
             <w:r>
               <w:rPr>
                 <w:rStyle w:val="Hyperlink"/>
@@ -106,7 +106,7 @@
                 <w:noProof/>
                 <w:webHidden/>
               </w:rPr>
-              <w:instrText xml:space="preserve"> PAGEREF _Toc180347609 \h </w:instrText>
+              <w:instrText xml:space="preserve"> PAGEREF _Toc180427472 \h </w:instrText>
             </w:r>
             <w:r>
               <w:rPr>
@@ -149,7 +149,7 @@
               <w:lang w:eastAsia="pt-BR"/>
             </w:rPr>
           </w:pPr>
-          <w:hyperlink w:anchor="_Toc180347610" w:history="1">
+          <w:hyperlink w:anchor="_Toc180427473" w:history="1">
             <w:r>
               <w:rPr>
                 <w:rStyle w:val="Hyperlink"/>
@@ -176,7 +176,7 @@
                 <w:noProof/>
                 <w:webHidden/>
               </w:rPr>
-              <w:instrText xml:space="preserve"> PAGEREF _Toc180347610 \h </w:instrText>
+              <w:instrText xml:space="preserve"> PAGEREF _Toc180427473 \h </w:instrText>
             </w:r>
             <w:r>
               <w:rPr>
@@ -219,7 +219,7 @@
               <w:lang w:eastAsia="pt-BR"/>
             </w:rPr>
           </w:pPr>
-          <w:hyperlink w:anchor="_Toc180347611" w:history="1">
+          <w:hyperlink w:anchor="_Toc180427474" w:history="1">
             <w:r>
               <w:rPr>
                 <w:rStyle w:val="Hyperlink"/>
@@ -246,7 +246,7 @@
                 <w:noProof/>
                 <w:webHidden/>
               </w:rPr>
-              <w:instrText xml:space="preserve"> PAGEREF _Toc180347611 \h </w:instrText>
+              <w:instrText xml:space="preserve"> PAGEREF _Toc180427474 \h </w:instrText>
             </w:r>
             <w:r>
               <w:rPr>
@@ -289,7 +289,7 @@
               <w:lang w:eastAsia="pt-BR"/>
             </w:rPr>
           </w:pPr>
-          <w:hyperlink w:anchor="_Toc180347612" w:history="1">
+          <w:hyperlink w:anchor="_Toc180427475" w:history="1">
             <w:r>
               <w:rPr>
                 <w:rStyle w:val="Hyperlink"/>
@@ -316,7 +316,7 @@
                 <w:noProof/>
                 <w:webHidden/>
               </w:rPr>
-              <w:instrText xml:space="preserve"> PAGEREF _Toc180347612 \h </w:instrText>
+              <w:instrText xml:space="preserve"> PAGEREF _Toc180427475 \h </w:instrText>
             </w:r>
             <w:r>
               <w:rPr>
@@ -359,7 +359,7 @@
               <w:lang w:eastAsia="pt-BR"/>
             </w:rPr>
           </w:pPr>
-          <w:hyperlink w:anchor="_Toc180347613" w:history="1">
+          <w:hyperlink w:anchor="_Toc180427476" w:history="1">
             <w:r>
               <w:rPr>
                 <w:rStyle w:val="Hyperlink"/>
@@ -386,7 +386,7 @@
                 <w:noProof/>
                 <w:webHidden/>
               </w:rPr>
-              <w:instrText xml:space="preserve"> PAGEREF _Toc180347613 \h </w:instrText>
+              <w:instrText xml:space="preserve"> PAGEREF _Toc180427476 \h </w:instrText>
             </w:r>
             <w:r>
               <w:rPr>
@@ -429,15 +429,13 @@
               <w:lang w:eastAsia="pt-BR"/>
             </w:rPr>
           </w:pPr>
-          <w:hyperlink w:anchor="_Toc180347614" w:history="1">
+          <w:hyperlink w:anchor="_Toc180427477" w:history="1">
             <w:r>
               <w:rPr>
                 <w:rStyle w:val="Hyperlink"/>
-                <w:rFonts w:eastAsia="Times New Roman"/>
-                <w:noProof/>
-                <w:lang w:eastAsia="pt-BR"/>
-              </w:rPr>
-              <w:t>Backlog e Sprints Mostrar na ferramenta de Gestão (Trello) e Github</w:t>
+                <w:noProof/>
+              </w:rPr>
+              <w:t>Dashboard e Métricas</w:t>
             </w:r>
             <w:r>
               <w:rPr>
@@ -458,7 +456,7 @@
                 <w:noProof/>
                 <w:webHidden/>
               </w:rPr>
-              <w:instrText xml:space="preserve"> PAGEREF _Toc180347614 \h </w:instrText>
+              <w:instrText xml:space="preserve"> PAGEREF _Toc180427477 \h </w:instrText>
             </w:r>
             <w:r>
               <w:rPr>
@@ -478,7 +476,7 @@
                 <w:noProof/>
                 <w:webHidden/>
               </w:rPr>
-              <w:t>5</w:t>
+              <w:t>4</w:t>
             </w:r>
             <w:r>
               <w:rPr>
@@ -501,7 +499,7 @@
               <w:lang w:eastAsia="pt-BR"/>
             </w:rPr>
           </w:pPr>
-          <w:hyperlink w:anchor="_Toc180347615" w:history="1">
+          <w:hyperlink w:anchor="_Toc180427478" w:history="1">
             <w:r>
               <w:rPr>
                 <w:rStyle w:val="Hyperlink"/>
@@ -509,7 +507,7 @@
                 <w:noProof/>
                 <w:lang w:eastAsia="pt-BR"/>
               </w:rPr>
-              <w:t>Demonstração do Arduino e Sensores</w:t>
+              <w:t>Backlog e Sprints Mostrar na ferramenta de Gestão (Trello) e Github</w:t>
             </w:r>
             <w:r>
               <w:rPr>
@@ -530,7 +528,7 @@
                 <w:noProof/>
                 <w:webHidden/>
               </w:rPr>
-              <w:instrText xml:space="preserve"> PAGEREF _Toc180347615 \h </w:instrText>
+              <w:instrText xml:space="preserve"> PAGEREF _Toc180427478 \h </w:instrText>
             </w:r>
             <w:r>
               <w:rPr>
@@ -550,7 +548,7 @@
                 <w:noProof/>
                 <w:webHidden/>
               </w:rPr>
-              <w:t>6</w:t>
+              <w:t>5</w:t>
             </w:r>
             <w:r>
               <w:rPr>
@@ -573,10 +571,82 @@
               <w:lang w:eastAsia="pt-BR"/>
             </w:rPr>
           </w:pPr>
-          <w:hyperlink w:anchor="_Toc180347616" w:history="1">
+          <w:hyperlink w:anchor="_Toc180427479" w:history="1">
             <w:r>
               <w:rPr>
                 <w:rStyle w:val="Hyperlink"/>
+                <w:rFonts w:eastAsia="Times New Roman"/>
+                <w:noProof/>
+                <w:lang w:eastAsia="pt-BR"/>
+              </w:rPr>
+              <w:t>Demonstração do Arduino e Sensores</w:t>
+            </w:r>
+            <w:r>
+              <w:rPr>
+                <w:noProof/>
+                <w:webHidden/>
+              </w:rPr>
+              <w:tab/>
+            </w:r>
+            <w:r>
+              <w:rPr>
+                <w:noProof/>
+                <w:webHidden/>
+              </w:rPr>
+              <w:fldChar w:fldCharType="begin"/>
+            </w:r>
+            <w:r>
+              <w:rPr>
+                <w:noProof/>
+                <w:webHidden/>
+              </w:rPr>
+              <w:instrText xml:space="preserve"> PAGEREF _Toc180427479 \h </w:instrText>
+            </w:r>
+            <w:r>
+              <w:rPr>
+                <w:noProof/>
+                <w:webHidden/>
+              </w:rPr>
+            </w:r>
+            <w:r>
+              <w:rPr>
+                <w:noProof/>
+                <w:webHidden/>
+              </w:rPr>
+              <w:fldChar w:fldCharType="separate"/>
+            </w:r>
+            <w:r>
+              <w:rPr>
+                <w:noProof/>
+                <w:webHidden/>
+              </w:rPr>
+              <w:t>6</w:t>
+            </w:r>
+            <w:r>
+              <w:rPr>
+                <w:noProof/>
+                <w:webHidden/>
+              </w:rPr>
+              <w:fldChar w:fldCharType="end"/>
+            </w:r>
+          </w:hyperlink>
+        </w:p>
+        <w:p>
+          <w:pPr>
+            <w:pStyle w:val="Sumrio1"/>
+            <w:tabs>
+              <w:tab w:val="right" w:leader="dot" w:pos="8494"/>
+            </w:tabs>
+            <w:rPr>
+              <w:rFonts w:eastAsiaTheme="minorEastAsia"/>
+              <w:noProof/>
+              <w:lang w:eastAsia="pt-BR"/>
+            </w:rPr>
+          </w:pPr>
+          <w:hyperlink w:anchor="_Toc180427480" w:history="1">
+            <w:r>
+              <w:rPr>
+                <w:rStyle w:val="Hyperlink"/>
                 <w:noProof/>
               </w:rPr>
               <w:t>Script VM</w:t>
@@ -600,7 +670,7 @@
                 <w:noProof/>
                 <w:webHidden/>
               </w:rPr>
-              <w:instrText xml:space="preserve"> PAGEREF _Toc180347616 \h </w:instrText>
+              <w:instrText xml:space="preserve"> PAGEREF _Toc180427480 \h </w:instrText>
             </w:r>
             <w:r>
               <w:rPr>
@@ -678,7 +748,7 @@
           <w:color w:val="000000" w:themeColor="text1"/>
         </w:rPr>
       </w:pPr>
-      <w:bookmarkStart w:id="0" w:name="_Toc180347609"/>
+      <w:bookmarkStart w:id="0" w:name="_Toc180427472"/>
       <w:r>
         <w:rPr>
           <w:color w:val="000000" w:themeColor="text1"/>
@@ -833,7 +903,7 @@
           <w:color w:val="000000" w:themeColor="text1"/>
         </w:rPr>
       </w:pPr>
-      <w:bookmarkStart w:id="1" w:name="_Toc180347610"/>
+      <w:bookmarkStart w:id="1" w:name="_Toc180427473"/>
       <w:r>
         <w:rPr>
           <w:color w:val="000000" w:themeColor="text1"/>
@@ -845,10 +915,18 @@
     <w:p/>
     <w:p>
       <w:r>
-        <w:t xml:space="preserve">Nos da </w:t>
+        <w:t xml:space="preserve">Nos </w:t>
       </w:r>
       <w:proofErr w:type="spellStart"/>
       <w:r>
+        <w:t>da</w:t>
+      </w:r>
+      <w:proofErr w:type="spellEnd"/>
+      <w:r>
+        <w:t xml:space="preserve"> </w:t>
+      </w:r>
+      <w:proofErr w:type="spellStart"/>
+      <w:r>
         <w:t>O</w:t>
       </w:r>
       <w:r>
@@ -862,13 +940,7 @@
         <w:t>S</w:t>
       </w:r>
       <w:r>
-        <w:t xml:space="preserve">ystem nos interessamos muito por orquídeas. A família das orquídeas é, talvez, a maior e mais diversa de todo o reino vegetal, presente no mundo inteiro e crescendo em todo tipo de clima. Elas atraem muito a nossa atenção com flores coloridas e muito variadas e não é por menos que é uma das </w:t>
-      </w:r>
-      <w:r>
-        <w:t>espécies</w:t>
-      </w:r>
-      <w:r>
-        <w:t xml:space="preserve"> mais comercializadas no mundo como planta ornamental.</w:t>
+        <w:t>ystem nos interessamos muito por orquídeas. A família das orquídeas é, talvez, a maior e mais diversa de todo o reino vegetal, presente no mundo inteiro e crescendo em todo tipo de clima. Elas atraem muito a nossa atenção com flores coloridas e muito variadas e não é por menos que é uma das espécies mais comercializadas no mundo como planta ornamental.</w:t>
       </w:r>
     </w:p>
     <w:p>
@@ -879,25 +951,7 @@
         <w:t xml:space="preserve">para o mercado </w:t>
       </w:r>
       <w:r>
-        <w:t xml:space="preserve">não é uma tarefa simples por si só, e quando estamos lidando com </w:t>
-      </w:r>
-      <w:r>
-        <w:t>espécies</w:t>
-      </w:r>
-      <w:r>
-        <w:t xml:space="preserve"> </w:t>
-      </w:r>
-      <w:r>
-        <w:t>tão</w:t>
-      </w:r>
-      <w:r>
-        <w:t xml:space="preserve"> sensíveis a intempéries, todo cuidado é pouco, </w:t>
-      </w:r>
-      <w:r>
-        <w:t xml:space="preserve">então </w:t>
-      </w:r>
-      <w:r>
-        <w:t>como desenvolver as plantas com a maior qualidade possível para que elas sejam destaque no mercado</w:t>
+        <w:t>não é uma tarefa simples por si só, e quando estamos lidando com espécies tão sensíveis a intempéries, todo cuidado é pouco, então como desenvolver as plantas com a maior qualidade possível para que elas sejam destaque no mercado</w:t>
       </w:r>
       <w:r>
         <w:t>?</w:t>
@@ -1067,7 +1121,7 @@
           <w:color w:val="000000" w:themeColor="text1"/>
         </w:rPr>
       </w:pPr>
-      <w:bookmarkStart w:id="2" w:name="_Toc180347611"/>
+      <w:bookmarkStart w:id="2" w:name="_Toc180427474"/>
       <w:r>
         <w:rPr>
           <w:color w:val="000000" w:themeColor="text1"/>
@@ -1109,7 +1163,7 @@
           <w:color w:val="000000" w:themeColor="text1"/>
         </w:rPr>
       </w:pPr>
-      <w:bookmarkStart w:id="3" w:name="_Toc180347612"/>
+      <w:bookmarkStart w:id="3" w:name="_Toc180427475"/>
       <w:r>
         <w:rPr>
           <w:color w:val="000000" w:themeColor="text1"/>
@@ -1168,7 +1222,7 @@
           <w:color w:val="000000" w:themeColor="text1"/>
         </w:rPr>
       </w:pPr>
-      <w:bookmarkStart w:id="4" w:name="_Toc180347613"/>
+      <w:bookmarkStart w:id="4" w:name="_Toc180427476"/>
       <w:r>
         <w:rPr>
           <w:color w:val="000000" w:themeColor="text1"/>
@@ -1204,6 +1258,63 @@
       </w:pPr>
       <w:r>
         <w:t xml:space="preserve">Após o cadastro o cliente já consegue fazer o login em nosso site, utilizando o e-mail e senha cadastrado anteriormente. </w:t>
+      </w:r>
+    </w:p>
+    <w:p>
+      <w:pPr>
+        <w:jc w:val="both"/>
+      </w:pPr>
+    </w:p>
+    <w:p>
+      <w:pPr>
+        <w:pStyle w:val="Ttulo1"/>
+        <w:rPr>
+          <w:color w:val="000000" w:themeColor="text1"/>
+        </w:rPr>
+      </w:pPr>
+      <w:bookmarkStart w:id="5" w:name="_Toc180427477"/>
+      <w:r>
+        <w:rPr>
+          <w:color w:val="000000" w:themeColor="text1"/>
+        </w:rPr>
+        <w:t>Dashboard e Métricas</w:t>
+      </w:r>
+      <w:bookmarkEnd w:id="5"/>
+    </w:p>
+    <w:p>
+      <w:pPr>
+        <w:jc w:val="both"/>
+      </w:pPr>
+      <w:r>
+        <w:t xml:space="preserve">Sobre a </w:t>
+      </w:r>
+      <w:r>
+        <w:t>Dashboard</w:t>
+      </w:r>
+      <w:r>
+        <w:t xml:space="preserve">, definimos como indicadores os valores mínimos e máximos captados junto com o tempo no foi capturado esses dados, que caso ultrapassem os limites estabelecidos, será informado para o usuário através de um contador. Para a luminosidade, é necessário ter um controle entre 500 </w:t>
+      </w:r>
+      <w:proofErr w:type="gramStart"/>
+      <w:r>
+        <w:t>a</w:t>
+      </w:r>
+      <w:proofErr w:type="gramEnd"/>
+      <w:r>
+        <w:t xml:space="preserve"> 700 lux, sendo que o tempo de captura ocorre de 15 em 15 </w:t>
+      </w:r>
+      <w:r>
+        <w:t>minutos, enquanto</w:t>
+      </w:r>
+      <w:r>
+        <w:t xml:space="preserve"> em relação ao gás, mais precisamente o etileno, esse valor precisa estar entre 200 a 300 </w:t>
+      </w:r>
+      <w:proofErr w:type="spellStart"/>
+      <w:r>
+        <w:t>ppm</w:t>
+      </w:r>
+      <w:proofErr w:type="spellEnd"/>
+      <w:r>
+        <w:t>, sendo capturado a cada hora. Para finalizar, será emitido um alerta que indicará se a sua estufa está ou não dentro dos limites estabelecidos para cada variável.</w:t>
       </w:r>
     </w:p>
     <w:p>
@@ -1216,7 +1327,7 @@
           <w:lang w:eastAsia="pt-BR"/>
         </w:rPr>
       </w:pPr>
-      <w:bookmarkStart w:id="5" w:name="_Toc180347614"/>
+      <w:bookmarkStart w:id="6" w:name="_Toc180427478"/>
       <w:r>
         <w:rPr>
           <w:rFonts w:eastAsia="Times New Roman"/>
@@ -1253,7 +1364,7 @@
         </w:rPr>
         <w:t>Github</w:t>
       </w:r>
-      <w:bookmarkEnd w:id="5"/>
+      <w:bookmarkEnd w:id="6"/>
       <w:proofErr w:type="spellEnd"/>
     </w:p>
     <w:p>
@@ -1528,7 +1639,7 @@
           <w:lang w:eastAsia="pt-BR"/>
         </w:rPr>
       </w:pPr>
-      <w:bookmarkStart w:id="6" w:name="_Toc180347615"/>
+      <w:bookmarkStart w:id="7" w:name="_Toc180427479"/>
       <w:r>
         <w:rPr>
           <w:rFonts w:eastAsia="Times New Roman"/>
@@ -1537,7 +1648,7 @@
         </w:rPr>
         <w:t>Demonstração do Arduino e Sensores</w:t>
       </w:r>
-      <w:bookmarkEnd w:id="6"/>
+      <w:bookmarkEnd w:id="7"/>
     </w:p>
     <w:p>
       <w:pPr>
@@ -1809,14 +1920,14 @@
           <w:color w:val="000000" w:themeColor="text1"/>
         </w:rPr>
       </w:pPr>
-      <w:bookmarkStart w:id="7" w:name="_Toc180347616"/>
+      <w:bookmarkStart w:id="8" w:name="_Toc180427480"/>
       <w:r>
         <w:rPr>
           <w:color w:val="000000" w:themeColor="text1"/>
         </w:rPr>
         <w:t>Script VM</w:t>
       </w:r>
-      <w:bookmarkEnd w:id="7"/>
+      <w:bookmarkEnd w:id="8"/>
     </w:p>
     <w:p/>
     <w:p>
@@ -2764,6 +2875,7 @@
   <w:style w:type="character" w:default="1" w:styleId="Fontepargpadro">
     <w:name w:val="Default Paragraph Font"/>
     <w:uiPriority w:val="1"/>
+    <w:semiHidden/>
     <w:unhideWhenUsed/>
   </w:style>
   <w:style w:type="table" w:default="1" w:styleId="Tabelanormal">
@@ -3431,6 +3543,27 @@
 </file>
 
 <file path=customXml/item1.xml><?xml version="1.0" encoding="utf-8"?>
+<b:Sources xmlns:b="http://schemas.openxmlformats.org/officeDocument/2006/bibliography" xmlns="http://schemas.openxmlformats.org/officeDocument/2006/bibliography" SelectedStyle="\APASixthEditionOfficeOnline.xsl" StyleName="APA" Version="6"/>
+</file>
+
+<file path=customXml/item2.xml><?xml version="1.0" encoding="utf-8"?>
+<p:properties xmlns:p="http://schemas.microsoft.com/office/2006/metadata/properties" xmlns:xsi="http://www.w3.org/2001/XMLSchema-instance" xmlns:pc="http://schemas.microsoft.com/office/infopath/2007/PartnerControls">
+  <documentManagement>
+    <_activity xmlns="9fdc8751-6fef-42ec-b05c-835dd8c535b4" xsi:nil="true"/>
+  </documentManagement>
+</p:properties>
+</file>
+
+<file path=customXml/item3.xml><?xml version="1.0" encoding="utf-8"?>
+<?mso-contentType ?>
+<FormTemplates xmlns="http://schemas.microsoft.com/sharepoint/v3/contenttype/forms">
+  <Display>DocumentLibraryForm</Display>
+  <Edit>DocumentLibraryForm</Edit>
+  <New>DocumentLibraryForm</New>
+</FormTemplates>
+</file>
+
+<file path=customXml/item4.xml><?xml version="1.0" encoding="utf-8"?>
 <ct:contentTypeSchema xmlns:ct="http://schemas.microsoft.com/office/2006/metadata/contentType" xmlns:ma="http://schemas.microsoft.com/office/2006/metadata/properties/metaAttributes" ct:_="" ma:_="" ma:contentTypeName="Document" ma:contentTypeID="0x010100FD11765F9AC0004AAF0A4CAAFDFAF16A" ma:contentTypeVersion="6" ma:contentTypeDescription="Create a new document." ma:contentTypeScope="" ma:versionID="aa0996e3a60c29644e9f2cf3d3cad0da">
   <xsd:schema xmlns:xsd="http://www.w3.org/2001/XMLSchema" xmlns:xs="http://www.w3.org/2001/XMLSchema" xmlns:p="http://schemas.microsoft.com/office/2006/metadata/properties" xmlns:ns3="9fdc8751-6fef-42ec-b05c-835dd8c535b4" targetNamespace="http://schemas.microsoft.com/office/2006/metadata/properties" ma:root="true" ma:fieldsID="61aa44093c7789ab6990bc79f23b9731" ns3:_="">
     <xsd:import namespace="9fdc8751-6fef-42ec-b05c-835dd8c535b4"/>
@@ -3586,28 +3719,33 @@
 </ct:contentTypeSchema>
 </file>
 
-<file path=customXml/item2.xml><?xml version="1.0" encoding="utf-8"?>
-<?mso-contentType ?>
-<FormTemplates xmlns="http://schemas.microsoft.com/sharepoint/v3/contenttype/forms">
-  <Display>DocumentLibraryForm</Display>
-  <Edit>DocumentLibraryForm</Edit>
-  <New>DocumentLibraryForm</New>
-</FormTemplates>
+<file path=customXml/itemProps1.xml><?xml version="1.0" encoding="utf-8"?>
+<ds:datastoreItem xmlns:ds="http://schemas.openxmlformats.org/officeDocument/2006/customXml" ds:itemID="{5B13C916-0CFC-4ECD-83B8-D5580A5876F2}">
+  <ds:schemaRefs>
+    <ds:schemaRef ds:uri="http://schemas.openxmlformats.org/officeDocument/2006/bibliography"/>
+  </ds:schemaRefs>
+</ds:datastoreItem>
 </file>
 
-<file path=customXml/item3.xml><?xml version="1.0" encoding="utf-8"?>
-<p:properties xmlns:p="http://schemas.microsoft.com/office/2006/metadata/properties" xmlns:xsi="http://www.w3.org/2001/XMLSchema-instance" xmlns:pc="http://schemas.microsoft.com/office/infopath/2007/PartnerControls">
-  <documentManagement>
-    <_activity xmlns="9fdc8751-6fef-42ec-b05c-835dd8c535b4" xsi:nil="true"/>
-  </documentManagement>
-</p:properties>
+<file path=customXml/itemProps2.xml><?xml version="1.0" encoding="utf-8"?>
+<ds:datastoreItem xmlns:ds="http://schemas.openxmlformats.org/officeDocument/2006/customXml" ds:itemID="{3418931E-FC4D-44BC-B42E-B5C449116318}">
+  <ds:schemaRefs>
+    <ds:schemaRef ds:uri="http://schemas.microsoft.com/office/2006/metadata/properties"/>
+    <ds:schemaRef ds:uri="http://schemas.microsoft.com/office/infopath/2007/PartnerControls"/>
+    <ds:schemaRef ds:uri="9fdc8751-6fef-42ec-b05c-835dd8c535b4"/>
+  </ds:schemaRefs>
+</ds:datastoreItem>
 </file>
 
-<file path=customXml/item4.xml><?xml version="1.0" encoding="utf-8"?>
-<b:Sources xmlns:b="http://schemas.openxmlformats.org/officeDocument/2006/bibliography" xmlns="http://schemas.openxmlformats.org/officeDocument/2006/bibliography" SelectedStyle="\APASixthEditionOfficeOnline.xsl" StyleName="APA" Version="6"/>
+<file path=customXml/itemProps3.xml><?xml version="1.0" encoding="utf-8"?>
+<ds:datastoreItem xmlns:ds="http://schemas.openxmlformats.org/officeDocument/2006/customXml" ds:itemID="{2394E85C-A7F6-4FB9-B7DF-E7524BC2D6BC}">
+  <ds:schemaRefs>
+    <ds:schemaRef ds:uri="http://schemas.microsoft.com/sharepoint/v3/contenttype/forms"/>
+  </ds:schemaRefs>
+</ds:datastoreItem>
 </file>
 
-<file path=customXml/itemProps1.xml><?xml version="1.0" encoding="utf-8"?>
+<file path=customXml/itemProps4.xml><?xml version="1.0" encoding="utf-8"?>
 <ds:datastoreItem xmlns:ds="http://schemas.openxmlformats.org/officeDocument/2006/customXml" ds:itemID="{C95E33B7-6A9A-4382-9740-16818BC1C157}">
   <ds:schemaRefs>
     <ds:schemaRef ds:uri="http://schemas.microsoft.com/office/2006/metadata/contentType"/>
@@ -3623,30 +3761,4 @@
     <ds:schemaRef ds:uri="http://schemas.microsoft.com/internal/obd"/>
   </ds:schemaRefs>
 </ds:datastoreItem>
-</file>
-
-<file path=customXml/itemProps2.xml><?xml version="1.0" encoding="utf-8"?>
-<ds:datastoreItem xmlns:ds="http://schemas.openxmlformats.org/officeDocument/2006/customXml" ds:itemID="{2394E85C-A7F6-4FB9-B7DF-E7524BC2D6BC}">
-  <ds:schemaRefs>
-    <ds:schemaRef ds:uri="http://schemas.microsoft.com/sharepoint/v3/contenttype/forms"/>
-  </ds:schemaRefs>
-</ds:datastoreItem>
-</file>
-
-<file path=customXml/itemProps3.xml><?xml version="1.0" encoding="utf-8"?>
-<ds:datastoreItem xmlns:ds="http://schemas.openxmlformats.org/officeDocument/2006/customXml" ds:itemID="{3418931E-FC4D-44BC-B42E-B5C449116318}">
-  <ds:schemaRefs>
-    <ds:schemaRef ds:uri="http://schemas.microsoft.com/office/2006/metadata/properties"/>
-    <ds:schemaRef ds:uri="http://schemas.microsoft.com/office/infopath/2007/PartnerControls"/>
-    <ds:schemaRef ds:uri="9fdc8751-6fef-42ec-b05c-835dd8c535b4"/>
-  </ds:schemaRefs>
-</ds:datastoreItem>
-</file>
-
-<file path=customXml/itemProps4.xml><?xml version="1.0" encoding="utf-8"?>
-<ds:datastoreItem xmlns:ds="http://schemas.openxmlformats.org/officeDocument/2006/customXml" ds:itemID="{5B13C916-0CFC-4ECD-83B8-D5580A5876F2}">
-  <ds:schemaRefs>
-    <ds:schemaRef ds:uri="http://schemas.openxmlformats.org/officeDocument/2006/bibliography"/>
-  </ds:schemaRefs>
-</ds:datastoreItem>
 </file>
</xml_diff>